<commit_message>
Equip: Update the pdf
</commit_message>
<xml_diff>
--- a/equip.docx
+++ b/equip.docx
@@ -71,22 +71,198 @@
     <w:p>
       <w:pPr>
         <w:pStyle w:val="Normal"/>
-        <w:rPr>
-          <w:b/>
+        <w:rPr/>
+      </w:pPr>
+      <w:r>
+        <w:rPr>
           <w:b/>
           <w:bCs/>
           <w:sz w:val="22"/>
           <w:szCs w:val="22"/>
         </w:rPr>
-      </w:pPr>
-      <w:r>
-        <w:rPr>
-          <w:b/>
-          <w:bCs/>
-          <w:sz w:val="22"/>
-          <w:szCs w:val="22"/>
-        </w:rPr>
         <w:t>Task assignment by class/file of our project:</w:t>
+      </w:r>
+    </w:p>
+    <w:p>
+      <w:pPr>
+        <w:pStyle w:val="Normal"/>
+        <w:rPr>
+          <w:sz w:val="22"/>
+          <w:szCs w:val="22"/>
+        </w:rPr>
+      </w:pPr>
+      <w:r>
+        <w:rPr>
+          <w:b w:val="false"/>
+          <w:bCs w:val="false"/>
+        </w:rPr>
+      </w:r>
+    </w:p>
+    <w:p>
+      <w:pPr>
+        <w:pStyle w:val="Normal"/>
+        <w:pBdr>
+          <w:bottom w:val="single" w:sz="2" w:space="2" w:color="000000"/>
+        </w:pBdr>
+        <w:rPr>
+          <w:sz w:val="22"/>
+          <w:szCs w:val="22"/>
+        </w:rPr>
+      </w:pPr>
+      <w:r>
+        <w:rPr>
+          <w:b w:val="false"/>
+          <w:bCs w:val="false"/>
+          <w:sz w:val="22"/>
+          <w:szCs w:val="22"/>
+        </w:rPr>
+        <w:t>Makefile</w:t>
+      </w:r>
+    </w:p>
+    <w:p>
+      <w:pPr>
+        <w:pStyle w:val="Normal"/>
+        <w:rPr>
+          <w:b w:val="false"/>
+          <w:b w:val="false"/>
+          <w:bCs w:val="false"/>
+        </w:rPr>
+      </w:pPr>
+      <w:r>
+        <w:rPr>
+          <w:b w:val="false"/>
+          <w:bCs w:val="false"/>
+          <w:sz w:val="22"/>
+          <w:szCs w:val="22"/>
+        </w:rPr>
+        <w:t>Created by: Alexis Rico</w:t>
+      </w:r>
+    </w:p>
+    <w:p>
+      <w:pPr>
+        <w:pStyle w:val="Normal"/>
+        <w:rPr>
+          <w:sz w:val="22"/>
+          <w:szCs w:val="22"/>
+        </w:rPr>
+      </w:pPr>
+      <w:r>
+        <w:rPr>
+          <w:b w:val="false"/>
+          <w:bCs w:val="false"/>
+        </w:rPr>
+      </w:r>
+    </w:p>
+    <w:p>
+      <w:pPr>
+        <w:pStyle w:val="Normal"/>
+        <w:pBdr>
+          <w:bottom w:val="single" w:sz="2" w:space="2" w:color="000000"/>
+        </w:pBdr>
+        <w:rPr>
+          <w:sz w:val="22"/>
+          <w:szCs w:val="22"/>
+        </w:rPr>
+      </w:pPr>
+      <w:r>
+        <w:rPr>
+          <w:b w:val="false"/>
+          <w:bCs w:val="false"/>
+          <w:sz w:val="22"/>
+          <w:szCs w:val="22"/>
+        </w:rPr>
+        <w:t>Main (program.cc)</w:t>
+      </w:r>
+    </w:p>
+    <w:p>
+      <w:pPr>
+        <w:pStyle w:val="Normal"/>
+        <w:rPr>
+          <w:b w:val="false"/>
+          <w:b w:val="false"/>
+          <w:bCs w:val="false"/>
+        </w:rPr>
+      </w:pPr>
+      <w:r>
+        <w:rPr>
+          <w:b w:val="false"/>
+          <w:bCs w:val="false"/>
+          <w:sz w:val="22"/>
+          <w:szCs w:val="22"/>
+        </w:rPr>
+        <w:t>Main structure assigned to: Jordi Romero</w:t>
+      </w:r>
+    </w:p>
+    <w:p>
+      <w:pPr>
+        <w:pStyle w:val="Normal"/>
+        <w:rPr>
+          <w:sz w:val="22"/>
+          <w:szCs w:val="22"/>
+        </w:rPr>
+      </w:pPr>
+      <w:r>
+        <w:rPr>
+          <w:b w:val="false"/>
+          <w:bCs w:val="false"/>
+        </w:rPr>
+      </w:r>
+    </w:p>
+    <w:p>
+      <w:pPr>
+        <w:pStyle w:val="Normal"/>
+        <w:rPr>
+          <w:b w:val="false"/>
+          <w:b w:val="false"/>
+          <w:bCs w:val="false"/>
+        </w:rPr>
+      </w:pPr>
+      <w:r>
+        <w:rPr>
+          <w:b w:val="false"/>
+          <w:bCs w:val="false"/>
+          <w:sz w:val="22"/>
+          <w:szCs w:val="22"/>
+        </w:rPr>
+        <w:t>Workload by team members:</w:t>
+      </w:r>
+    </w:p>
+    <w:p>
+      <w:pPr>
+        <w:pStyle w:val="Normal"/>
+        <w:rPr>
+          <w:b w:val="false"/>
+          <w:b w:val="false"/>
+          <w:bCs w:val="false"/>
+        </w:rPr>
+      </w:pPr>
+      <w:r>
+        <w:rPr>
+          <w:b w:val="false"/>
+          <w:bCs w:val="false"/>
+          <w:sz w:val="22"/>
+          <w:szCs w:val="22"/>
+        </w:rPr>
+        <w:t>- Alexis Rico: Some operations and action design.</w:t>
+      </w:r>
+    </w:p>
+    <w:p>
+      <w:pPr>
+        <w:pStyle w:val="Normal"/>
+        <w:rPr>
+          <w:b w:val="false"/>
+          <w:b w:val="false"/>
+          <w:bCs w:val="false"/>
+        </w:rPr>
+      </w:pPr>
+      <w:r>
+        <w:rPr>
+          <w:b w:val="false"/>
+          <w:bCs w:val="false"/>
+          <w:sz w:val="22"/>
+          <w:szCs w:val="22"/>
+        </w:rPr>
+        <w:t>- Jordi Romero: Most of the input handling operations.</w:t>
       </w:r>
     </w:p>
     <w:p>
@@ -610,6 +786,9 @@
       <w:pPr>
         <w:pStyle w:val="Normal"/>
         <w:rPr>
+          <w:b w:val="false"/>
+          <w:b w:val="false"/>
+          <w:bCs w:val="false"/>
           <w:sz w:val="22"/>
           <w:szCs w:val="22"/>
         </w:rPr>
@@ -620,253 +799,6 @@
           <w:szCs w:val="22"/>
         </w:rPr>
         <w:t>- Alexis Rico: Creation of several utility functions in a separated namespace available to all the members inside the project.</w:t>
-      </w:r>
-    </w:p>
-    <w:p>
-      <w:pPr>
-        <w:pStyle w:val="Normal"/>
-        <w:rPr>
-          <w:sz w:val="22"/>
-          <w:szCs w:val="22"/>
-        </w:rPr>
-      </w:pPr>
-      <w:r>
-        <w:rPr>
-          <w:sz w:val="22"/>
-          <w:szCs w:val="22"/>
-        </w:rPr>
-      </w:r>
-    </w:p>
-    <w:p>
-      <w:pPr>
-        <w:pStyle w:val="Normal"/>
-        <w:rPr>
-          <w:b/>
-          <w:b/>
-          <w:bCs/>
-          <w:sz w:val="22"/>
-          <w:szCs w:val="22"/>
-        </w:rPr>
-      </w:pPr>
-      <w:r>
-        <w:rPr>
-          <w:b/>
-          <w:bCs/>
-          <w:sz w:val="22"/>
-          <w:szCs w:val="22"/>
-        </w:rPr>
-        <w:t>Test case generation:</w:t>
-      </w:r>
-    </w:p>
-    <w:p>
-      <w:pPr>
-        <w:pStyle w:val="Normal"/>
-        <w:rPr>
-          <w:sz w:val="22"/>
-          <w:szCs w:val="22"/>
-        </w:rPr>
-      </w:pPr>
-      <w:r>
-        <w:rPr>
-          <w:sz w:val="22"/>
-          <w:szCs w:val="22"/>
-        </w:rPr>
-      </w:r>
-    </w:p>
-    <w:p>
-      <w:pPr>
-        <w:pStyle w:val="Normal"/>
-        <w:pBdr>
-          <w:bottom w:val="single" w:sz="2" w:space="2" w:color="000001"/>
-        </w:pBdr>
-        <w:rPr>
-          <w:sz w:val="22"/>
-          <w:szCs w:val="22"/>
-        </w:rPr>
-      </w:pPr>
-      <w:r>
-        <w:rPr>
-          <w:sz w:val="22"/>
-          <w:szCs w:val="22"/>
-        </w:rPr>
-        <w:t>Public</w:t>
-      </w:r>
-    </w:p>
-    <w:p>
-      <w:pPr>
-        <w:pStyle w:val="Normal"/>
-        <w:rPr>
-          <w:sz w:val="22"/>
-          <w:szCs w:val="22"/>
-        </w:rPr>
-      </w:pPr>
-      <w:r>
-        <w:rPr>
-          <w:sz w:val="22"/>
-          <w:szCs w:val="22"/>
-        </w:rPr>
-        <w:t>Both of us generated sample input and output sequences to test and improve the public test case.</w:t>
-      </w:r>
-    </w:p>
-    <w:p>
-      <w:pPr>
-        <w:pStyle w:val="Normal"/>
-        <w:rPr>
-          <w:sz w:val="22"/>
-          <w:szCs w:val="22"/>
-        </w:rPr>
-      </w:pPr>
-      <w:r>
-        <w:rPr>
-          <w:sz w:val="22"/>
-          <w:szCs w:val="22"/>
-        </w:rPr>
-      </w:r>
-    </w:p>
-    <w:p>
-      <w:pPr>
-        <w:pStyle w:val="Normal"/>
-        <w:pBdr>
-          <w:bottom w:val="single" w:sz="2" w:space="2" w:color="000001"/>
-        </w:pBdr>
-        <w:rPr>
-          <w:sz w:val="22"/>
-          <w:szCs w:val="22"/>
-        </w:rPr>
-      </w:pPr>
-      <w:r>
-        <w:rPr>
-          <w:sz w:val="22"/>
-          <w:szCs w:val="22"/>
-        </w:rPr>
-        <w:t>Private 1</w:t>
-      </w:r>
-    </w:p>
-    <w:p>
-      <w:pPr>
-        <w:pStyle w:val="Normal"/>
-        <w:rPr>
-          <w:sz w:val="22"/>
-          <w:szCs w:val="22"/>
-        </w:rPr>
-      </w:pPr>
-      <w:r>
-        <w:rPr>
-          <w:sz w:val="22"/>
-          <w:szCs w:val="22"/>
-        </w:rPr>
-        <w:t>Alexis Rico generated a set of invalid test cases to take the program to the edge of impossible situations.</w:t>
-      </w:r>
-    </w:p>
-    <w:p>
-      <w:pPr>
-        <w:pStyle w:val="Normal"/>
-        <w:rPr>
-          <w:sz w:val="22"/>
-          <w:szCs w:val="22"/>
-        </w:rPr>
-      </w:pPr>
-      <w:r>
-        <w:rPr>
-          <w:sz w:val="22"/>
-          <w:szCs w:val="22"/>
-        </w:rPr>
-      </w:r>
-    </w:p>
-    <w:p>
-      <w:pPr>
-        <w:pStyle w:val="Normal"/>
-        <w:pBdr>
-          <w:bottom w:val="single" w:sz="2" w:space="2" w:color="000001"/>
-        </w:pBdr>
-        <w:rPr>
-          <w:sz w:val="22"/>
-          <w:szCs w:val="22"/>
-        </w:rPr>
-      </w:pPr>
-      <w:r>
-        <w:rPr>
-          <w:sz w:val="22"/>
-          <w:szCs w:val="22"/>
-        </w:rPr>
-        <w:t>Private 2</w:t>
-      </w:r>
-    </w:p>
-    <w:p>
-      <w:pPr>
-        <w:pStyle w:val="Normal"/>
-        <w:rPr>
-          <w:sz w:val="22"/>
-          <w:szCs w:val="22"/>
-        </w:rPr>
-      </w:pPr>
-      <w:r>
-        <w:rPr>
-          <w:sz w:val="22"/>
-          <w:szCs w:val="22"/>
-        </w:rPr>
-        <w:t>Jordi Romero generated an insanely big test case with m</w:t>
-      </w:r>
-      <w:r>
-        <w:rPr>
-          <w:sz w:val="22"/>
-          <w:szCs w:val="22"/>
-        </w:rPr>
-        <w:t>u</w:t>
-      </w:r>
-      <w:r>
-        <w:rPr>
-          <w:sz w:val="22"/>
-          <w:szCs w:val="22"/>
-        </w:rPr>
-        <w:t>ltiple query operations over the sentence command.</w:t>
-      </w:r>
-    </w:p>
-    <w:p>
-      <w:pPr>
-        <w:pStyle w:val="Normal"/>
-        <w:rPr>
-          <w:sz w:val="22"/>
-          <w:szCs w:val="22"/>
-        </w:rPr>
-      </w:pPr>
-      <w:r>
-        <w:rPr>
-          <w:sz w:val="22"/>
-          <w:szCs w:val="22"/>
-        </w:rPr>
-      </w:r>
-    </w:p>
-    <w:p>
-      <w:pPr>
-        <w:pStyle w:val="Normal"/>
-        <w:pBdr>
-          <w:bottom w:val="single" w:sz="2" w:space="2" w:color="000001"/>
-        </w:pBdr>
-        <w:rPr>
-          <w:sz w:val="22"/>
-          <w:szCs w:val="22"/>
-        </w:rPr>
-      </w:pPr>
-      <w:r>
-        <w:rPr>
-          <w:sz w:val="22"/>
-          <w:szCs w:val="22"/>
-        </w:rPr>
-        <w:t>Private 3</w:t>
-      </w:r>
-    </w:p>
-    <w:p>
-      <w:pPr>
-        <w:pStyle w:val="Normal"/>
-        <w:rPr/>
-      </w:pPr>
-      <w:r>
-        <w:rPr>
-          <w:sz w:val="22"/>
-          <w:szCs w:val="22"/>
-        </w:rPr>
-        <w:t>Alexis Rico generated a test case to check the replace situations and frequency table operations.</w:t>
       </w:r>
     </w:p>
     <w:sectPr>
@@ -888,6 +820,7 @@
     <w:rPrDefault>
       <w:rPr>
         <w:rFonts w:ascii="Liberation Serif" w:hAnsi="Liberation Serif" w:eastAsia="Noto Sans CJK SC Regular" w:cs="FreeSans"/>
+        <w:sz w:val="20"/>
         <w:szCs w:val="24"/>
         <w:lang w:val="en-US" w:eastAsia="zh-CN" w:bidi="hi-IN"/>
       </w:rPr>

</xml_diff>